<commit_message>
made some modification om mod branch
</commit_message>
<xml_diff>
--- a/fight-as-a-lion.docx
+++ b/fight-as-a-lion.docx
@@ -26,6 +26,19 @@
           <w:rFonts w:ascii="Cambria" w:hAnsi="Cambria"/>
         </w:rPr>
         <w:t>This my master page</w:t>
+      </w:r>
+    </w:p>
+    <w:p>
+      <w:pPr>
+        <w:rPr>
+          <w:rFonts w:ascii="Cambria" w:hAnsi="Cambria"/>
+        </w:rPr>
+      </w:pPr>
+      <w:r>
+        <w:rPr>
+          <w:rFonts w:ascii="Cambria" w:hAnsi="Cambria"/>
+        </w:rPr>
+        <w:t>I made this modification</w:t>
       </w:r>
       <w:bookmarkStart w:id="0" w:name="_GoBack"/>
       <w:bookmarkEnd w:id="0"/>

</xml_diff>